<commit_message>
Add materials and methods
</commit_message>
<xml_diff>
--- a/Bioinformatics_Project_Proposal.docx
+++ b/Bioinformatics_Project_Proposal.docx
@@ -19,7 +19,7 @@
         <w:t xml:space="preserve"> </w:t>
       </w:r>
       <w:r>
-        <w:t xml:space="preserve">microbial</w:t>
+        <w:t xml:space="preserve">bacterial</w:t>
       </w:r>
       <w:r>
         <w:t xml:space="preserve"> </w:t>
@@ -244,7 +244,7 @@
         <w:pStyle w:val="FirstParagraph"/>
       </w:pPr>
       <w:r>
-        <w:t xml:space="preserve">Do students who work in hospitals/ health professions have fewer microbial species growing on their cell phones than students who work outside of the medical field?</w:t>
+        <w:t xml:space="preserve">Do students who work in hospitals/ health professions have fewer bacterial species growing on their cell phones than students who work outside of the medical field?</w:t>
       </w:r>
     </w:p>
     <w:p>
@@ -262,7 +262,7 @@
         <w:pStyle w:val="FirstParagraph"/>
       </w:pPr>
       <w:r>
-        <w:t xml:space="preserve">Hopefully, students who enter hospitals with their phones tend to sanitize before and after entering hosptal rooms, thus having less bacteria than those who have no risk of infecting other students.</w:t>
+        <w:t xml:space="preserve">Students who enter hospitals with their phones tend to sanitize before and after entering hosptal rooms, thus having less bacteria than those who can use their phones freely.</w:t>
       </w:r>
     </w:p>
     <w:p>
@@ -280,21 +280,77 @@
         <w:pStyle w:val="FirstParagraph"/>
       </w:pPr>
       <w:r>
-        <w:t xml:space="preserve">I will be sampling students at the University of San Francisco who either work in a hospital setting (where they are supposed to clean off their phones) versus students who carry their phones regularly on a daily basis. I will collect phone samples from six different students who fit into one of the two categories of the students. This will leave me with three samples from those who should be sanitizing their phones and those who use their phones freely.</w:t>
-      </w:r>
+        <w:t xml:space="preserve">I will be sampling students at the University of San Francisco who either work in a hospital setting (where they are supposed to clean off their phones) versus students who carry their phones regularly on a daily basis. I will collect phone samples from six different students who fit into one of the two categories of the students. This will leave me with three samples from those who should be sanitizing their phones before after entering a hospital and from the regular student group.</w:t>
+      </w:r>
+    </w:p>
+    <w:p>
+      <w:pPr>
+        <w:pStyle w:val="Heading2"/>
+      </w:pPr>
+      <w:bookmarkStart w:id="24" w:name="suplies-needed"/>
+      <w:r>
+        <w:t xml:space="preserve">Suplies Needed</w:t>
+      </w:r>
+      <w:bookmarkEnd w:id="24"/>
+    </w:p>
+    <w:p>
+      <w:pPr>
+        <w:pStyle w:val="Compact"/>
+        <w:numPr>
+          <w:numId w:val="1001"/>
+          <w:ilvl w:val="0"/>
+        </w:numPr>
+      </w:pPr>
+      <w:r>
+        <w:t xml:space="preserve">Gloves</w:t>
+      </w:r>
+    </w:p>
+    <w:p>
+      <w:pPr>
+        <w:pStyle w:val="Compact"/>
+        <w:numPr>
+          <w:numId w:val="1001"/>
+          <w:ilvl w:val="0"/>
+        </w:numPr>
+      </w:pPr>
+      <w:r>
+        <w:t xml:space="preserve">Sterile Swabbing kit</w:t>
+      </w:r>
+    </w:p>
+    <w:p>
+      <w:pPr>
+        <w:pStyle w:val="Compact"/>
+        <w:numPr>
+          <w:numId w:val="1001"/>
+          <w:ilvl w:val="0"/>
+        </w:numPr>
+      </w:pPr>
+      <w:r>
+        <w:t xml:space="preserve">Sterile tubes + buffer</w:t>
+      </w:r>
+    </w:p>
+    <w:p>
+      <w:pPr>
+        <w:pStyle w:val="Heading2"/>
+      </w:pPr>
+      <w:bookmarkStart w:id="25" w:name="sampling-plan"/>
+      <w:r>
+        <w:t xml:space="preserve">Sampling Plan</w:t>
+      </w:r>
+      <w:bookmarkEnd w:id="25"/>
     </w:p>
     <w:p>
       <w:pPr>
         <w:pStyle w:val="Heading1"/>
       </w:pPr>
-      <w:bookmarkStart w:id="24" w:name="works-cited"/>
+      <w:bookmarkStart w:id="26" w:name="works-cited"/>
       <w:r>
         <w:t xml:space="preserve">Works Cited</w:t>
       </w:r>
-      <w:bookmarkEnd w:id="24"/>
-    </w:p>
-    <w:bookmarkStart w:id="28" w:name="refs"/>
-    <w:bookmarkStart w:id="25" w:name="ref-koljalg2017high"/>
+      <w:bookmarkEnd w:id="26"/>
+    </w:p>
+    <w:bookmarkStart w:id="30" w:name="refs"/>
+    <w:bookmarkStart w:id="27" w:name="ref-koljalg2017high"/>
     <w:p>
       <w:pPr>
         <w:pStyle w:val="Bibliography"/>
@@ -342,8 +398,8 @@
         <w:t xml:space="preserve">, 73.</w:t>
       </w:r>
     </w:p>
-    <w:bookmarkEnd w:id="25"/>
-    <w:bookmarkStart w:id="26" w:name="ref-sepehri2009bacterial"/>
+    <w:bookmarkEnd w:id="27"/>
+    <w:bookmarkStart w:id="28" w:name="ref-sepehri2009bacterial"/>
     <w:p>
       <w:pPr>
         <w:pStyle w:val="Bibliography"/>
@@ -391,8 +447,8 @@
         <w:t xml:space="preserve">, 806.</w:t>
       </w:r>
     </w:p>
-    <w:bookmarkEnd w:id="26"/>
-    <w:bookmarkStart w:id="27" w:name="ref-ulger2009we"/>
+    <w:bookmarkEnd w:id="28"/>
+    <w:bookmarkStart w:id="29" w:name="ref-ulger2009we"/>
     <w:p>
       <w:pPr>
         <w:pStyle w:val="Bibliography"/>
@@ -440,8 +496,8 @@
         <w:t xml:space="preserve">, 7.</w:t>
       </w:r>
     </w:p>
-    <w:bookmarkEnd w:id="27"/>
-    <w:bookmarkEnd w:id="28"/>
+    <w:bookmarkEnd w:id="29"/>
+    <w:bookmarkEnd w:id="30"/>
     <w:sectPr/>
   </w:body>
 </w:document>
@@ -678,11 +734,153 @@
       </w:pPr>
     </w:lvl>
   </w:abstractNum>
+  <w:abstractNum w:abstractNumId="99411">
+    <w:nsid w:val="ea454b4c"/>
+    <w:multiLevelType w:val="multilevel"/>
+    <w:lvl w:ilvl="0">
+      <w:start w:val="1"/>
+      <w:numFmt w:val="decimal"/>
+      <w:lvlText w:val="%1."/>
+      <w:lvlJc w:val="left"/>
+      <w:pPr>
+        <w:tabs>
+          <w:tab w:val="num" w:pos="0"/>
+        </w:tabs>
+        <w:ind w:left="480" w:hanging="480"/>
+      </w:pPr>
+    </w:lvl>
+    <w:lvl w:ilvl="1">
+      <w:start w:val="1"/>
+      <w:numFmt w:val="decimal"/>
+      <w:lvlText w:val="%2."/>
+      <w:lvlJc w:val="left"/>
+      <w:pPr>
+        <w:tabs>
+          <w:tab w:val="num" w:pos="720"/>
+        </w:tabs>
+        <w:ind w:left="1200" w:hanging="480"/>
+      </w:pPr>
+    </w:lvl>
+    <w:lvl w:ilvl="2">
+      <w:start w:val="1"/>
+      <w:numFmt w:val="decimal"/>
+      <w:lvlText w:val="%3."/>
+      <w:lvlJc w:val="left"/>
+      <w:pPr>
+        <w:tabs>
+          <w:tab w:val="num" w:pos="1440"/>
+        </w:tabs>
+        <w:ind w:left="1920" w:hanging="480"/>
+      </w:pPr>
+    </w:lvl>
+    <w:lvl w:ilvl="3">
+      <w:start w:val="1"/>
+      <w:numFmt w:val="decimal"/>
+      <w:lvlText w:val="%4."/>
+      <w:lvlJc w:val="left"/>
+      <w:pPr>
+        <w:tabs>
+          <w:tab w:val="num" w:pos="2160"/>
+        </w:tabs>
+        <w:ind w:left="2640" w:hanging="480"/>
+      </w:pPr>
+    </w:lvl>
+    <w:lvl w:ilvl="4">
+      <w:start w:val="1"/>
+      <w:numFmt w:val="decimal"/>
+      <w:lvlText w:val="%5."/>
+      <w:lvlJc w:val="left"/>
+      <w:pPr>
+        <w:tabs>
+          <w:tab w:val="num" w:pos="2880"/>
+        </w:tabs>
+        <w:ind w:left="3360" w:hanging="480"/>
+      </w:pPr>
+    </w:lvl>
+    <w:lvl w:ilvl="5">
+      <w:start w:val="1"/>
+      <w:numFmt w:val="decimal"/>
+      <w:lvlText w:val="%6."/>
+      <w:lvlJc w:val="left"/>
+      <w:pPr>
+        <w:tabs>
+          <w:tab w:val="num" w:pos="3600"/>
+        </w:tabs>
+        <w:ind w:left="4080" w:hanging="480"/>
+      </w:pPr>
+    </w:lvl>
+    <w:lvl w:ilvl="6">
+      <w:start w:val="1"/>
+      <w:numFmt w:val="decimal"/>
+      <w:lvlText w:val="%7."/>
+      <w:lvlJc w:val="left"/>
+      <w:pPr>
+        <w:tabs>
+          <w:tab w:val="num" w:pos="4320"/>
+        </w:tabs>
+        <w:ind w:left="4800" w:hanging="480"/>
+      </w:pPr>
+    </w:lvl>
+    <w:lvl w:ilvl="7">
+      <w:start w:val="1"/>
+      <w:numFmt w:val="decimal"/>
+      <w:lvlText w:val="%8."/>
+      <w:lvlJc w:val="left"/>
+      <w:pPr>
+        <w:tabs>
+          <w:tab w:val="num" w:pos="5040"/>
+        </w:tabs>
+        <w:ind w:left="5520" w:hanging="480"/>
+      </w:pPr>
+    </w:lvl>
+    <w:lvl w:ilvl="8">
+      <w:start w:val="1"/>
+      <w:numFmt w:val="decimal"/>
+      <w:lvlText w:val="%9."/>
+      <w:lvlJc w:val="left"/>
+      <w:pPr>
+        <w:tabs>
+          <w:tab w:val="num" w:pos="5760"/>
+        </w:tabs>
+        <w:ind w:left="6240" w:hanging="480"/>
+      </w:pPr>
+    </w:lvl>
+  </w:abstractNum>
   <w:num w:numId="1000">
     <w:abstractNumId w:val="990"/>
   </w:num>
   <w:num w:numId="1000">
     <w:abstractNumId w:val="990"/>
+  </w:num>
+  <w:num w:numId="1001">
+    <w:abstractNumId w:val="99411"/>
+    <w:lvlOverride w:ilvl="0">
+      <w:startOverride w:val="1"/>
+    </w:lvlOverride>
+    <w:lvlOverride w:ilvl="1">
+      <w:startOverride w:val="1"/>
+    </w:lvlOverride>
+    <w:lvlOverride w:ilvl="2">
+      <w:startOverride w:val="1"/>
+    </w:lvlOverride>
+    <w:lvlOverride w:ilvl="3">
+      <w:startOverride w:val="1"/>
+    </w:lvlOverride>
+    <w:lvlOverride w:ilvl="4">
+      <w:startOverride w:val="1"/>
+    </w:lvlOverride>
+    <w:lvlOverride w:ilvl="5">
+      <w:startOverride w:val="1"/>
+    </w:lvlOverride>
+    <w:lvlOverride w:ilvl="6">
+      <w:startOverride w:val="1"/>
+    </w:lvlOverride>
+    <w:lvlOverride w:ilvl="7">
+      <w:startOverride w:val="1"/>
+    </w:lvlOverride>
+    <w:lvlOverride w:ilvl="8">
+      <w:startOverride w:val="1"/>
+    </w:lvlOverride>
   </w:num>
 </w:numbering>
 </file>

</xml_diff>